<commit_message>
change bat to sh
</commit_message>
<xml_diff>
--- a/hints pour docker compose et jenkins.docx
+++ b/hints pour docker compose et jenkins.docx
@@ -494,9 +494,6 @@
     <w:p>
       <w:pPr>
         <w:pStyle w:val="Paragraphedeliste"/>
-        <w:rPr>
-          <w:color w:val="70AD47" w:themeColor="accent6"/>
-        </w:rPr>
       </w:pPr>
       <w:r>
         <w:rPr>
@@ -514,6 +511,61 @@
           <w:t>http://ksahnine.github.io/docker/architecture/2015/05/16/docker-remote-api.html#:~:text=Il%20s'agit%20de%20Docker,machine%20ou%20une%20application%20distante.&amp;text=comment%20utiliser%20Docker%20Machine%20avec,un%20r%C3%A9seau%20local%20d'entreprise</w:t>
         </w:r>
       </w:hyperlink>
+    </w:p>
+    <w:p>
+      <w:pPr>
+        <w:rPr>
+          <w:color w:val="70AD47" w:themeColor="accent6"/>
+        </w:rPr>
+      </w:pPr>
+    </w:p>
+    <w:p>
+      <w:pPr>
+        <w:pStyle w:val="Paragraphedeliste"/>
+        <w:numPr>
+          <w:ilvl w:val="0"/>
+          <w:numId w:val="1"/>
+        </w:numPr>
+        <w:rPr>
+          <w:color w:val="000000" w:themeColor="text1"/>
+        </w:rPr>
+      </w:pPr>
+      <w:r>
+        <w:rPr>
+          <w:color w:val="000000" w:themeColor="text1"/>
+        </w:rPr>
+        <w:t xml:space="preserve">Problème connexion git depuis Jenkins : </w:t>
+      </w:r>
+    </w:p>
+    <w:p>
+      <w:pPr>
+        <w:pStyle w:val="Paragraphedeliste"/>
+        <w:rPr>
+          <w:color w:val="000000" w:themeColor="text1"/>
+        </w:rPr>
+      </w:pPr>
+      <w:r>
+        <w:rPr>
+          <w:color w:val="000000" w:themeColor="text1"/>
+        </w:rPr>
+        <w:t>J’ai par erreur ajouter dans gitignore le volume monté via mon docker compose pour le Jenkins. Ce qui a causé des erreurs pour le lancement du SCM.</w:t>
+      </w:r>
+    </w:p>
+    <w:p>
+      <w:pPr>
+        <w:pStyle w:val="Paragraphedeliste"/>
+        <w:rPr>
+          <w:color w:val="000000" w:themeColor="text1"/>
+        </w:rPr>
+      </w:pPr>
+    </w:p>
+    <w:p>
+      <w:pPr>
+        <w:pStyle w:val="Paragraphedeliste"/>
+        <w:rPr>
+          <w:color w:val="000000" w:themeColor="text1"/>
+        </w:rPr>
+      </w:pPr>
     </w:p>
     <w:sectPr>
       <w:pgSz w:w="11906" w:h="16838"/>

</xml_diff>